<commit_message>
Fixed a bug where associated viles of reference are not deleted when record is being deleted
</commit_message>
<xml_diff>
--- a/Documentation/Technical Documentation.docx
+++ b/Documentation/Technical Documentation.docx
@@ -1306,7 +1306,7 @@
         <w:spacing w:after="117"/>
         <w:ind w:right="26"/>
         <w:rPr>
-          <w:rFonts w:ascii="Bookman Old Style" w:hAnsi="Bookman Old Style"/>
+          <w:rFonts w:ascii="Bookman Old Style" w:eastAsia="Times New Roman" w:hAnsi="Bookman Old Style" w:cs="Times New Roman"/>
           <w:b/>
           <w:sz w:val="28"/>
           <w:szCs w:val="28"/>
@@ -1364,6 +1364,39 @@
     </w:p>
     <w:p>
       <w:pPr>
+        <w:spacing w:after="117"/>
+        <w:ind w:right="26"/>
+        <w:rPr>
+          <w:rFonts w:ascii="Bookman Old Style" w:eastAsia="Times New Roman" w:hAnsi="Bookman Old Style" w:cs="Times New Roman"/>
+          <w:b/>
+          <w:sz w:val="28"/>
+          <w:szCs w:val="28"/>
+        </w:rPr>
+      </w:pPr>
+    </w:p>
+    <w:p>
+      <w:pPr>
+        <w:spacing w:after="117"/>
+        <w:ind w:right="26"/>
+        <w:rPr>
+          <w:rFonts w:ascii="Bookman Old Style" w:hAnsi="Bookman Old Style"/>
+          <w:b/>
+          <w:sz w:val="28"/>
+          <w:szCs w:val="28"/>
+        </w:rPr>
+      </w:pPr>
+      <w:r>
+        <w:rPr>
+          <w:rFonts w:ascii="Bookman Old Style" w:eastAsia="Times New Roman" w:hAnsi="Bookman Old Style" w:cs="Times New Roman"/>
+          <w:b/>
+          <w:sz w:val="28"/>
+          <w:szCs w:val="28"/>
+        </w:rPr>
+        <w:t>5. DEPLOYMENT REQUIREMENTS                                6</w:t>
+      </w:r>
+    </w:p>
+    <w:p>
+      <w:pPr>
         <w:spacing w:after="144"/>
         <w:ind w:left="727" w:right="26"/>
         <w:rPr>
@@ -1592,48 +1625,71 @@
           <w:rFonts w:ascii="Bookman Old Style" w:eastAsia="Times New Roman" w:hAnsi="Bookman Old Style" w:cs="Times New Roman"/>
           <w:sz w:val="24"/>
         </w:rPr>
-        <w:t xml:space="preserve"> </w:t>
-      </w:r>
-    </w:p>
-    <w:p>
-      <w:pPr>
-        <w:spacing w:after="0"/>
-        <w:ind w:left="727" w:right="26"/>
-        <w:rPr>
-          <w:rFonts w:ascii="Bookman Old Style" w:hAnsi="Bookman Old Style"/>
-        </w:rPr>
-      </w:pPr>
-      <w:r>
-        <w:rPr>
-          <w:rFonts w:ascii="Bookman Old Style" w:eastAsia="Times New Roman" w:hAnsi="Bookman Old Style" w:cs="Times New Roman"/>
-          <w:sz w:val="24"/>
-        </w:rPr>
-        <w:t xml:space="preserve"> </w:t>
-      </w:r>
-    </w:p>
-    <w:p>
-      <w:pPr>
-        <w:spacing w:after="0"/>
-        <w:ind w:left="727" w:right="26"/>
-        <w:rPr>
-          <w:rFonts w:ascii="Bookman Old Style" w:hAnsi="Bookman Old Style"/>
-        </w:rPr>
-      </w:pPr>
-      <w:r>
-        <w:rPr>
-          <w:rFonts w:ascii="Bookman Old Style" w:eastAsia="Times New Roman" w:hAnsi="Bookman Old Style" w:cs="Times New Roman"/>
-          <w:sz w:val="24"/>
-        </w:rPr>
-        <w:t xml:space="preserve"> </w:t>
-      </w:r>
-    </w:p>
-    <w:p>
-      <w:pPr>
+        <w:lastRenderedPageBreak/>
+        <w:t xml:space="preserve"> </w:t>
+      </w:r>
+    </w:p>
+    <w:p>
+      <w:pPr>
+        <w:spacing w:after="0"/>
+        <w:ind w:left="727" w:right="26"/>
+        <w:rPr>
+          <w:rFonts w:ascii="Bookman Old Style" w:hAnsi="Bookman Old Style"/>
+        </w:rPr>
+      </w:pPr>
+      <w:r>
+        <w:rPr>
+          <w:rFonts w:ascii="Bookman Old Style" w:eastAsia="Times New Roman" w:hAnsi="Bookman Old Style" w:cs="Times New Roman"/>
+          <w:sz w:val="24"/>
+        </w:rPr>
+        <w:t xml:space="preserve"> </w:t>
+      </w:r>
+    </w:p>
+    <w:p>
+      <w:pPr>
+        <w:spacing w:after="0"/>
+        <w:ind w:left="727" w:right="26"/>
+        <w:rPr>
+          <w:rFonts w:ascii="Bookman Old Style" w:hAnsi="Bookman Old Style"/>
+        </w:rPr>
+      </w:pPr>
+      <w:r>
+        <w:rPr>
+          <w:rFonts w:ascii="Bookman Old Style" w:eastAsia="Times New Roman" w:hAnsi="Bookman Old Style" w:cs="Times New Roman"/>
+          <w:sz w:val="24"/>
+        </w:rPr>
+        <w:t xml:space="preserve"> </w:t>
+      </w:r>
+    </w:p>
+    <w:p>
+      <w:pPr>
+        <w:tabs>
+          <w:tab w:val="left" w:pos="7025"/>
+        </w:tabs>
         <w:spacing w:after="55"/>
         <w:ind w:left="720" w:right="26"/>
         <w:rPr>
           <w:rFonts w:ascii="Bookman Old Style" w:eastAsia="Times New Roman" w:hAnsi="Bookman Old Style" w:cs="Times New Roman"/>
           <w:b/>
+          <w:sz w:val="32"/>
+        </w:rPr>
+      </w:pPr>
+      <w:r>
+        <w:rPr>
+          <w:rFonts w:ascii="Bookman Old Style" w:eastAsia="Times New Roman" w:hAnsi="Bookman Old Style" w:cs="Times New Roman"/>
+          <w:b/>
+          <w:sz w:val="32"/>
+        </w:rPr>
+        <w:tab/>
+      </w:r>
+    </w:p>
+    <w:p>
+      <w:pPr>
+        <w:tabs>
+          <w:tab w:val="left" w:pos="7025"/>
+        </w:tabs>
+        <w:rPr>
+          <w:rFonts w:ascii="Bookman Old Style" w:eastAsia="Times New Roman" w:hAnsi="Bookman Old Style" w:cs="Times New Roman"/>
           <w:sz w:val="32"/>
         </w:rPr>
         <w:sectPr>
@@ -1647,6 +1703,13 @@
           <w:docGrid w:linePitch="360"/>
         </w:sectPr>
       </w:pPr>
+      <w:r>
+        <w:rPr>
+          <w:rFonts w:ascii="Bookman Old Style" w:eastAsia="Times New Roman" w:hAnsi="Bookman Old Style" w:cs="Times New Roman"/>
+          <w:sz w:val="32"/>
+        </w:rPr>
+        <w:tab/>
+      </w:r>
     </w:p>
     <w:p>
       <w:pPr>
@@ -3841,35 +3904,35 @@
         <w:ind w:left="720" w:right="26"/>
         <w:rPr>
           <w:rFonts w:ascii="Bookman Old Style" w:eastAsia="Times New Roman" w:hAnsi="Bookman Old Style" w:cs="Times New Roman"/>
-          <w:sz w:val="28"/>
-          <w:szCs w:val="28"/>
-        </w:rPr>
-      </w:pPr>
-      <w:r>
-        <w:rPr>
-          <w:rFonts w:ascii="Bookman Old Style" w:eastAsia="Arial" w:hAnsi="Bookman Old Style" w:cs="Arial"/>
-          <w:sz w:val="32"/>
-        </w:rPr>
-        <w:t>A software dependency is a relationship between software components where one component relies on the other to work properly. For example, if a software application uses a library to query a database, the application depends on that library.</w:t>
-      </w:r>
-    </w:p>
-    <w:p>
-      <w:pPr>
-        <w:ind w:left="720" w:right="26"/>
-        <w:rPr>
-          <w:rFonts w:ascii="Bookman Old Style" w:hAnsi="Bookman Old Style"/>
-        </w:rPr>
-      </w:pPr>
-    </w:p>
-    <w:p>
-      <w:pPr>
-        <w:ind w:left="720" w:right="26"/>
-        <w:rPr>
-          <w:rFonts w:ascii="Bookman Old Style" w:hAnsi="Bookman Old Style"/>
           <w:sz w:val="20"/>
           <w:szCs w:val="20"/>
         </w:rPr>
       </w:pPr>
+      <w:r>
+        <w:rPr>
+          <w:rFonts w:ascii="Bookman Old Style" w:eastAsia="Arial" w:hAnsi="Bookman Old Style" w:cs="Arial"/>
+          <w:szCs w:val="16"/>
+        </w:rPr>
+        <w:t>A software dependency is a relationship between software components where one component relies on the other to work properly. For example, if a software application uses a library to query a database, the application depends on that library.</w:t>
+      </w:r>
+    </w:p>
+    <w:p>
+      <w:pPr>
+        <w:ind w:right="26"/>
+        <w:rPr>
+          <w:rFonts w:ascii="Bookman Old Style" w:hAnsi="Bookman Old Style"/>
+        </w:rPr>
+      </w:pPr>
+    </w:p>
+    <w:p>
+      <w:pPr>
+        <w:ind w:left="720" w:right="26"/>
+        <w:rPr>
+          <w:rFonts w:ascii="Bookman Old Style" w:hAnsi="Bookman Old Style"/>
+          <w:sz w:val="20"/>
+          <w:szCs w:val="20"/>
+        </w:rPr>
+      </w:pPr>
     </w:p>
     <w:p>
       <w:pPr>
@@ -3892,6 +3955,14 @@
           <w:rFonts w:ascii="Bookman Old Style" w:hAnsi="Bookman Old Style"/>
         </w:rPr>
       </w:pPr>
+    </w:p>
+    <w:p>
+      <w:pPr>
+        <w:ind w:left="720" w:right="26"/>
+        <w:rPr>
+          <w:rFonts w:ascii="Bookman Old Style" w:hAnsi="Bookman Old Style"/>
+        </w:rPr>
+      </w:pPr>
       <w:r>
         <w:rPr>
           <w:rFonts w:ascii="Bookman Old Style" w:hAnsi="Bookman Old Style"/>
@@ -3906,6 +3977,14 @@
           <w:rFonts w:ascii="Bookman Old Style" w:hAnsi="Bookman Old Style"/>
         </w:rPr>
       </w:pPr>
+    </w:p>
+    <w:p>
+      <w:pPr>
+        <w:ind w:left="720" w:right="26"/>
+        <w:rPr>
+          <w:rFonts w:ascii="Bookman Old Style" w:hAnsi="Bookman Old Style"/>
+        </w:rPr>
+      </w:pPr>
       <w:r>
         <w:rPr>
           <w:rFonts w:ascii="Bookman Old Style" w:hAnsi="Bookman Old Style"/>
@@ -3928,6 +4007,453 @@
           <w:rFonts w:ascii="Bookman Old Style" w:hAnsi="Bookman Old Style"/>
         </w:rPr>
       </w:pPr>
+    </w:p>
+    <w:p>
+      <w:pPr>
+        <w:ind w:left="720" w:right="26"/>
+        <w:rPr>
+          <w:rFonts w:ascii="Bookman Old Style" w:hAnsi="Bookman Old Style"/>
+        </w:rPr>
+      </w:pPr>
+    </w:p>
+    <w:p>
+      <w:pPr>
+        <w:ind w:left="720" w:right="26"/>
+        <w:rPr>
+          <w:rFonts w:ascii="Bookman Old Style" w:hAnsi="Bookman Old Style"/>
+        </w:rPr>
+      </w:pPr>
+    </w:p>
+    <w:p>
+      <w:pPr>
+        <w:ind w:left="720" w:right="26"/>
+        <w:rPr>
+          <w:rFonts w:ascii="Bookman Old Style" w:hAnsi="Bookman Old Style"/>
+        </w:rPr>
+      </w:pPr>
+    </w:p>
+    <w:p>
+      <w:pPr>
+        <w:ind w:left="720" w:right="26"/>
+        <w:rPr>
+          <w:rFonts w:ascii="Bookman Old Style" w:hAnsi="Bookman Old Style"/>
+        </w:rPr>
+      </w:pPr>
+    </w:p>
+    <w:p>
+      <w:pPr>
+        <w:ind w:left="720" w:right="26"/>
+        <w:rPr>
+          <w:rFonts w:ascii="Bookman Old Style" w:hAnsi="Bookman Old Style"/>
+        </w:rPr>
+      </w:pPr>
+    </w:p>
+    <w:p>
+      <w:pPr>
+        <w:ind w:left="720" w:right="26"/>
+        <w:rPr>
+          <w:rFonts w:ascii="Bookman Old Style" w:hAnsi="Bookman Old Style"/>
+        </w:rPr>
+      </w:pPr>
+    </w:p>
+    <w:p>
+      <w:pPr>
+        <w:ind w:left="720" w:right="26"/>
+        <w:rPr>
+          <w:rFonts w:ascii="Bookman Old Style" w:hAnsi="Bookman Old Style"/>
+        </w:rPr>
+      </w:pPr>
+    </w:p>
+    <w:p>
+      <w:pPr>
+        <w:ind w:left="720" w:right="26"/>
+        <w:rPr>
+          <w:rFonts w:ascii="Bookman Old Style" w:hAnsi="Bookman Old Style"/>
+        </w:rPr>
+      </w:pPr>
+    </w:p>
+    <w:p>
+      <w:pPr>
+        <w:ind w:left="720" w:right="26"/>
+        <w:rPr>
+          <w:rFonts w:ascii="Bookman Old Style" w:hAnsi="Bookman Old Style"/>
+        </w:rPr>
+      </w:pPr>
+    </w:p>
+    <w:p>
+      <w:pPr>
+        <w:ind w:left="720" w:right="26"/>
+        <w:rPr>
+          <w:rFonts w:ascii="Bookman Old Style" w:hAnsi="Bookman Old Style"/>
+        </w:rPr>
+      </w:pPr>
+    </w:p>
+    <w:p>
+      <w:pPr>
+        <w:ind w:left="720" w:right="26"/>
+        <w:rPr>
+          <w:rFonts w:ascii="Bookman Old Style" w:hAnsi="Bookman Old Style"/>
+        </w:rPr>
+      </w:pPr>
+    </w:p>
+    <w:p>
+      <w:pPr>
+        <w:ind w:left="720" w:right="26"/>
+        <w:rPr>
+          <w:rFonts w:ascii="Bookman Old Style" w:hAnsi="Bookman Old Style"/>
+        </w:rPr>
+      </w:pPr>
+    </w:p>
+    <w:p>
+      <w:pPr>
+        <w:ind w:left="720" w:right="26"/>
+        <w:rPr>
+          <w:rFonts w:ascii="Bookman Old Style" w:hAnsi="Bookman Old Style"/>
+        </w:rPr>
+      </w:pPr>
+    </w:p>
+    <w:p>
+      <w:pPr>
+        <w:ind w:left="720" w:right="26"/>
+        <w:rPr>
+          <w:rFonts w:ascii="Bookman Old Style" w:hAnsi="Bookman Old Style"/>
+        </w:rPr>
+      </w:pPr>
+    </w:p>
+    <w:p>
+      <w:pPr>
+        <w:ind w:left="720" w:right="26"/>
+        <w:rPr>
+          <w:rFonts w:ascii="Bookman Old Style" w:hAnsi="Bookman Old Style"/>
+          <w:b/>
+          <w:bCs/>
+        </w:rPr>
+      </w:pPr>
+      <w:r>
+        <w:rPr>
+          <w:rFonts w:ascii="Bookman Old Style" w:hAnsi="Bookman Old Style"/>
+          <w:b/>
+          <w:bCs/>
+        </w:rPr>
+        <w:t xml:space="preserve">5. </w:t>
+      </w:r>
+      <w:r>
+        <w:rPr>
+          <w:rFonts w:ascii="Bookman Old Style" w:hAnsi="Bookman Old Style"/>
+          <w:b/>
+          <w:bCs/>
+        </w:rPr>
+        <w:t>DEPLOYMENT REQUIREMENTS</w:t>
+      </w:r>
+      <w:r>
+        <w:rPr>
+          <w:rFonts w:ascii="Bookman Old Style" w:hAnsi="Bookman Old Style"/>
+          <w:b/>
+          <w:bCs/>
+        </w:rPr>
+        <w:t xml:space="preserve"> RECOMMENDATIONS</w:t>
+      </w:r>
+    </w:p>
+    <w:p>
+      <w:pPr>
+        <w:ind w:left="720" w:right="26"/>
+        <w:rPr>
+          <w:rFonts w:ascii="Bookman Old Style" w:hAnsi="Bookman Old Style"/>
+        </w:rPr>
+      </w:pPr>
+    </w:p>
+    <w:p>
+      <w:pPr>
+        <w:pStyle w:val="ListParagraph"/>
+        <w:numPr>
+          <w:ilvl w:val="0"/>
+          <w:numId w:val="3"/>
+        </w:numPr>
+        <w:ind w:right="26"/>
+        <w:rPr>
+          <w:rFonts w:ascii="Bookman Old Style" w:hAnsi="Bookman Old Style"/>
+          <w:b/>
+          <w:bCs/>
+        </w:rPr>
+      </w:pPr>
+      <w:r>
+        <w:rPr>
+          <w:rFonts w:ascii="Bookman Old Style" w:hAnsi="Bookman Old Style"/>
+          <w:b/>
+          <w:bCs/>
+        </w:rPr>
+        <w:t>Web Server: Apache (Already included in the admin panel for most hosting platforms)</w:t>
+      </w:r>
+    </w:p>
+    <w:p>
+      <w:pPr>
+        <w:ind w:left="1440" w:right="26"/>
+        <w:jc w:val="both"/>
+        <w:rPr>
+          <w:rFonts w:ascii="Bookman Old Style" w:hAnsi="Bookman Old Style"/>
+        </w:rPr>
+      </w:pPr>
+      <w:r>
+        <w:rPr>
+          <w:rFonts w:ascii="Bookman Old Style" w:hAnsi="Bookman Old Style"/>
+        </w:rPr>
+        <w:t xml:space="preserve">Apache is the most popular web server and is </w:t>
+      </w:r>
+      <w:r>
+        <w:rPr>
+          <w:rFonts w:ascii="Bookman Old Style" w:hAnsi="Bookman Old Style"/>
+        </w:rPr>
+        <w:t>compatible with</w:t>
+      </w:r>
+      <w:r>
+        <w:rPr>
+          <w:rFonts w:ascii="Bookman Old Style" w:hAnsi="Bookman Old Style"/>
+        </w:rPr>
+        <w:t xml:space="preserve"> any operating system, whether Linux, </w:t>
+      </w:r>
+      <w:r>
+        <w:rPr>
+          <w:rFonts w:ascii="Bookman Old Style" w:hAnsi="Bookman Old Style"/>
+        </w:rPr>
+        <w:t>Mac</w:t>
+      </w:r>
+      <w:r>
+        <w:rPr>
+          <w:rFonts w:ascii="Bookman Old Style" w:hAnsi="Bookman Old Style"/>
+        </w:rPr>
+        <w:t xml:space="preserve"> or Windows. Apache is known for its stability, flexibility, and compatibility with various operating systems. It supports PHP out of the box and offers features like URL rewriting, SSL/TLS encryption, virtual hosting, and more.</w:t>
+      </w:r>
+    </w:p>
+    <w:p>
+      <w:pPr>
+        <w:pStyle w:val="ListParagraph"/>
+        <w:numPr>
+          <w:ilvl w:val="0"/>
+          <w:numId w:val="3"/>
+        </w:numPr>
+        <w:ind w:right="26"/>
+        <w:rPr>
+          <w:rFonts w:ascii="Bookman Old Style" w:hAnsi="Bookman Old Style"/>
+        </w:rPr>
+      </w:pPr>
+      <w:r>
+        <w:rPr>
+          <w:rFonts w:ascii="Bookman Old Style" w:hAnsi="Bookman Old Style"/>
+        </w:rPr>
+        <w:t>PHP Interpreter: (Already included in the admin panel for most hosting platforms)</w:t>
+      </w:r>
+    </w:p>
+    <w:p>
+      <w:pPr>
+        <w:pStyle w:val="ListParagraph"/>
+        <w:ind w:left="1440" w:right="26"/>
+        <w:rPr>
+          <w:rFonts w:ascii="Bookman Old Style" w:hAnsi="Bookman Old Style"/>
+        </w:rPr>
+      </w:pPr>
+    </w:p>
+    <w:p>
+      <w:pPr>
+        <w:pStyle w:val="ListParagraph"/>
+        <w:ind w:left="1440" w:right="26"/>
+        <w:rPr>
+          <w:rFonts w:ascii="Bookman Old Style" w:hAnsi="Bookman Old Style"/>
+        </w:rPr>
+      </w:pPr>
+      <w:r>
+        <w:rPr>
+          <w:rFonts w:ascii="Bookman Old Style" w:hAnsi="Bookman Old Style"/>
+        </w:rPr>
+        <w:t xml:space="preserve">Install a PHP interpreter on your server. The specific version depends on your application's requirements, but it's recommended to use the latest stable version of PHP. Ensure that the necessary PHP modules/extensions are also installed, such as the </w:t>
+      </w:r>
+      <w:proofErr w:type="spellStart"/>
+      <w:r>
+        <w:rPr>
+          <w:rFonts w:ascii="Bookman Old Style" w:hAnsi="Bookman Old Style"/>
+        </w:rPr>
+        <w:t>MySQLi</w:t>
+      </w:r>
+      <w:proofErr w:type="spellEnd"/>
+      <w:r>
+        <w:rPr>
+          <w:rFonts w:ascii="Bookman Old Style" w:hAnsi="Bookman Old Style"/>
+        </w:rPr>
+        <w:t xml:space="preserve"> extension for connecting to MariaDB.</w:t>
+      </w:r>
+    </w:p>
+    <w:p>
+      <w:pPr>
+        <w:pStyle w:val="ListParagraph"/>
+        <w:ind w:left="1440" w:right="26"/>
+        <w:rPr>
+          <w:rFonts w:ascii="Bookman Old Style" w:hAnsi="Bookman Old Style"/>
+        </w:rPr>
+      </w:pPr>
+    </w:p>
+    <w:p>
+      <w:pPr>
+        <w:pStyle w:val="ListParagraph"/>
+        <w:numPr>
+          <w:ilvl w:val="0"/>
+          <w:numId w:val="3"/>
+        </w:numPr>
+        <w:ind w:right="26"/>
+        <w:rPr>
+          <w:rFonts w:ascii="Bookman Old Style" w:hAnsi="Bookman Old Style"/>
+        </w:rPr>
+      </w:pPr>
+      <w:r>
+        <w:rPr>
+          <w:rFonts w:ascii="Bookman Old Style" w:hAnsi="Bookman Old Style"/>
+        </w:rPr>
+        <w:t>MariaDB (MySQL) Database Server: (Already included in the admin panel for most hosting platforms)</w:t>
+      </w:r>
+    </w:p>
+    <w:p>
+      <w:pPr>
+        <w:pStyle w:val="ListParagraph"/>
+        <w:ind w:left="1440" w:right="26"/>
+        <w:rPr>
+          <w:rFonts w:ascii="Bookman Old Style" w:hAnsi="Bookman Old Style"/>
+        </w:rPr>
+      </w:pPr>
+    </w:p>
+    <w:p>
+      <w:pPr>
+        <w:pStyle w:val="ListParagraph"/>
+        <w:ind w:left="1440" w:right="26"/>
+        <w:rPr>
+          <w:rFonts w:ascii="Bookman Old Style" w:hAnsi="Bookman Old Style"/>
+        </w:rPr>
+      </w:pPr>
+      <w:r>
+        <w:rPr>
+          <w:rFonts w:ascii="Bookman Old Style" w:hAnsi="Bookman Old Style"/>
+        </w:rPr>
+        <w:t>Install and configure the MariaDB server on your server. Make sure you have the appropriate version of MariaDB that is compatible with your PHP version.</w:t>
+      </w:r>
+    </w:p>
+    <w:p>
+      <w:pPr>
+        <w:pStyle w:val="ListParagraph"/>
+        <w:ind w:left="1440" w:right="26"/>
+        <w:rPr>
+          <w:rFonts w:ascii="Bookman Old Style" w:hAnsi="Bookman Old Style"/>
+        </w:rPr>
+      </w:pPr>
+    </w:p>
+    <w:p>
+      <w:pPr>
+        <w:pStyle w:val="ListParagraph"/>
+        <w:numPr>
+          <w:ilvl w:val="0"/>
+          <w:numId w:val="3"/>
+        </w:numPr>
+        <w:ind w:right="26"/>
+        <w:rPr>
+          <w:rFonts w:ascii="Bookman Old Style" w:hAnsi="Bookman Old Style"/>
+        </w:rPr>
+      </w:pPr>
+      <w:r>
+        <w:rPr>
+          <w:rFonts w:ascii="Bookman Old Style" w:hAnsi="Bookman Old Style"/>
+        </w:rPr>
+        <w:t>Database Management Tool: (Already included in the admin panel for most hosting platforms)</w:t>
+      </w:r>
+    </w:p>
+    <w:p>
+      <w:pPr>
+        <w:pStyle w:val="ListParagraph"/>
+        <w:ind w:left="1440" w:right="26"/>
+        <w:rPr>
+          <w:rFonts w:ascii="Bookman Old Style" w:hAnsi="Bookman Old Style"/>
+        </w:rPr>
+      </w:pPr>
+    </w:p>
+    <w:p>
+      <w:pPr>
+        <w:pStyle w:val="ListParagraph"/>
+        <w:ind w:left="1440" w:right="26"/>
+        <w:rPr>
+          <w:rFonts w:ascii="Bookman Old Style" w:hAnsi="Bookman Old Style"/>
+        </w:rPr>
+      </w:pPr>
+      <w:r>
+        <w:rPr>
+          <w:rFonts w:ascii="Bookman Old Style" w:hAnsi="Bookman Old Style"/>
+        </w:rPr>
+        <w:t>You may also want to install a database management tool such as phpMyAdmin to help manage your MariaDB database. It provides a graphical interface to interact with the database.</w:t>
+      </w:r>
+    </w:p>
+    <w:p>
+      <w:pPr>
+        <w:pStyle w:val="ListParagraph"/>
+        <w:ind w:left="1440" w:right="26"/>
+        <w:rPr>
+          <w:rFonts w:ascii="Bookman Old Style" w:hAnsi="Bookman Old Style"/>
+        </w:rPr>
+      </w:pPr>
+    </w:p>
+    <w:p>
+      <w:pPr>
+        <w:pStyle w:val="ListParagraph"/>
+        <w:numPr>
+          <w:ilvl w:val="0"/>
+          <w:numId w:val="3"/>
+        </w:numPr>
+        <w:ind w:right="26"/>
+        <w:rPr>
+          <w:rFonts w:ascii="Bookman Old Style" w:hAnsi="Bookman Old Style"/>
+        </w:rPr>
+      </w:pPr>
+      <w:r>
+        <w:rPr>
+          <w:rFonts w:ascii="Bookman Old Style" w:hAnsi="Bookman Old Style"/>
+        </w:rPr>
+        <w:t>Operating System: PHP and MariaDB are compatible with various operating systems, including Windows, Linux, and macOS. Choose an operating system that best suits your needs and ensure that it meets the system requirements of PHP and MariaDB.</w:t>
+      </w:r>
+    </w:p>
+    <w:p>
+      <w:pPr>
+        <w:pStyle w:val="ListParagraph"/>
+        <w:ind w:left="1440" w:right="26"/>
+        <w:rPr>
+          <w:rFonts w:ascii="Bookman Old Style" w:hAnsi="Bookman Old Style"/>
+        </w:rPr>
+      </w:pPr>
+    </w:p>
+    <w:p>
+      <w:pPr>
+        <w:pStyle w:val="ListParagraph"/>
+        <w:numPr>
+          <w:ilvl w:val="0"/>
+          <w:numId w:val="3"/>
+        </w:numPr>
+        <w:ind w:right="26"/>
+        <w:rPr>
+          <w:rFonts w:ascii="Bookman Old Style" w:hAnsi="Bookman Old Style"/>
+        </w:rPr>
+      </w:pPr>
+      <w:r>
+        <w:rPr>
+          <w:rFonts w:ascii="Bookman Old Style" w:hAnsi="Bookman Old Style"/>
+        </w:rPr>
+        <w:t xml:space="preserve">Using XAMMP this system can be deployed in the </w:t>
+      </w:r>
+      <w:proofErr w:type="gramStart"/>
+      <w:r>
+        <w:rPr>
+          <w:rFonts w:ascii="Bookman Old Style" w:hAnsi="Bookman Old Style"/>
+        </w:rPr>
+        <w:t>most simple</w:t>
+      </w:r>
+      <w:proofErr w:type="gramEnd"/>
+      <w:r>
+        <w:rPr>
+          <w:rFonts w:ascii="Bookman Old Style" w:hAnsi="Bookman Old Style"/>
+        </w:rPr>
+        <w:t xml:space="preserve"> local area network without a dedicated server. The system can be installed on any computer preferably with higher specs provided that a static I.P. for that computer is setup and that I.P. address must be reserved only to be used by that server so that other computers can always communicate with it.</w:t>
+      </w:r>
     </w:p>
     <w:p>
       <w:pPr>
@@ -4172,6 +4698,119 @@
 <file path=word/numbering.xml><?xml version="1.0" encoding="utf-8"?>
 <w:numbering xmlns:wpc="http://schemas.microsoft.com/office/word/2010/wordprocessingCanvas" xmlns:cx="http://schemas.microsoft.com/office/drawing/2014/chartex" xmlns:cx1="http://schemas.microsoft.com/office/drawing/2015/9/8/chartex" xmlns:cx2="http://schemas.microsoft.com/office/drawing/2015/10/21/chartex" xmlns:cx3="http://schemas.microsoft.com/office/drawing/2016/5/9/chartex" xmlns:cx4="http://schemas.microsoft.com/office/drawing/2016/5/10/chartex" xmlns:cx5="http://schemas.microsoft.com/office/drawing/2016/5/11/chartex" xmlns:cx6="http://schemas.microsoft.com/office/drawing/2016/5/12/chartex" xmlns:cx7="http://schemas.microsoft.com/office/drawing/2016/5/13/chartex" xmlns:cx8="http://schemas.microsoft.com/office/drawing/2016/5/14/chartex" xmlns:mc="http://schemas.openxmlformats.org/markup-compatibility/2006" xmlns:aink="http://schemas.microsoft.com/office/drawing/2016/ink" xmlns:am3d="http://schemas.microsoft.com/office/drawing/2017/model3d" xmlns:o="urn:schemas-microsoft-com:office:office" xmlns:oel="http://schemas.microsoft.com/office/2019/extlst" xmlns:r="http://schemas.openxmlformats.org/officeDocument/2006/relationships" xmlns:m="http://schemas.openxmlformats.org/officeDocument/2006/math" xmlns:v="urn:schemas-microsoft-com:vml" xmlns:wp14="http://schemas.microsoft.com/office/word/2010/wordprocessingDrawing" xmlns:wp="http://schemas.openxmlformats.org/drawingml/2006/wordprocessingDrawing" xmlns:w10="urn:schemas-microsoft-com:office:word" xmlns:w="http://schemas.openxmlformats.org/wordprocessingml/2006/main" xmlns:w14="http://schemas.microsoft.com/office/word/2010/wordml" xmlns:w15="http://schemas.microsoft.com/office/word/2012/wordml" xmlns:w16cex="http://schemas.microsoft.com/office/word/2018/wordml/cex" xmlns:w16cid="http://schemas.microsoft.com/office/word/2016/wordml/cid" xmlns:w16="http://schemas.microsoft.com/office/word/2018/wordml" xmlns:w16du="http://schemas.microsoft.com/office/word/2023/wordml/word16du" xmlns:w16sdtdh="http://schemas.microsoft.com/office/word/2020/wordml/sdtdatahash" xmlns:w16se="http://schemas.microsoft.com/office/word/2015/wordml/symex" xmlns:wpg="http://schemas.microsoft.com/office/word/2010/wordprocessingGroup" xmlns:wpi="http://schemas.microsoft.com/office/word/2010/wordprocessingInk" xmlns:wne="http://schemas.microsoft.com/office/word/2006/wordml" xmlns:wps="http://schemas.microsoft.com/office/word/2010/wordprocessingShape" mc:Ignorable="w14 w15 w16se w16cid w16 w16cex w16sdtdh wp14">
   <w:abstractNum w:abstractNumId="0" w15:restartNumberingAfterBreak="0">
+    <w:nsid w:val="248B22D9"/>
+    <w:multiLevelType w:val="hybridMultilevel"/>
+    <w:tmpl w:val="0C32431C"/>
+    <w:lvl w:ilvl="0" w:tplc="04090001">
+      <w:start w:val="1"/>
+      <w:numFmt w:val="bullet"/>
+      <w:lvlText w:val=""/>
+      <w:lvlJc w:val="left"/>
+      <w:pPr>
+        <w:ind w:left="1440" w:hanging="360"/>
+      </w:pPr>
+      <w:rPr>
+        <w:rFonts w:ascii="Symbol" w:hAnsi="Symbol" w:hint="default"/>
+      </w:rPr>
+    </w:lvl>
+    <w:lvl w:ilvl="1" w:tplc="04090003" w:tentative="1">
+      <w:start w:val="1"/>
+      <w:numFmt w:val="bullet"/>
+      <w:lvlText w:val="o"/>
+      <w:lvlJc w:val="left"/>
+      <w:pPr>
+        <w:ind w:left="2160" w:hanging="360"/>
+      </w:pPr>
+      <w:rPr>
+        <w:rFonts w:ascii="Courier New" w:hAnsi="Courier New" w:cs="Courier New" w:hint="default"/>
+      </w:rPr>
+    </w:lvl>
+    <w:lvl w:ilvl="2" w:tplc="04090005" w:tentative="1">
+      <w:start w:val="1"/>
+      <w:numFmt w:val="bullet"/>
+      <w:lvlText w:val=""/>
+      <w:lvlJc w:val="left"/>
+      <w:pPr>
+        <w:ind w:left="2880" w:hanging="360"/>
+      </w:pPr>
+      <w:rPr>
+        <w:rFonts w:ascii="Wingdings" w:hAnsi="Wingdings" w:hint="default"/>
+      </w:rPr>
+    </w:lvl>
+    <w:lvl w:ilvl="3" w:tplc="04090001" w:tentative="1">
+      <w:start w:val="1"/>
+      <w:numFmt w:val="bullet"/>
+      <w:lvlText w:val=""/>
+      <w:lvlJc w:val="left"/>
+      <w:pPr>
+        <w:ind w:left="3600" w:hanging="360"/>
+      </w:pPr>
+      <w:rPr>
+        <w:rFonts w:ascii="Symbol" w:hAnsi="Symbol" w:hint="default"/>
+      </w:rPr>
+    </w:lvl>
+    <w:lvl w:ilvl="4" w:tplc="04090003" w:tentative="1">
+      <w:start w:val="1"/>
+      <w:numFmt w:val="bullet"/>
+      <w:lvlText w:val="o"/>
+      <w:lvlJc w:val="left"/>
+      <w:pPr>
+        <w:ind w:left="4320" w:hanging="360"/>
+      </w:pPr>
+      <w:rPr>
+        <w:rFonts w:ascii="Courier New" w:hAnsi="Courier New" w:cs="Courier New" w:hint="default"/>
+      </w:rPr>
+    </w:lvl>
+    <w:lvl w:ilvl="5" w:tplc="04090005" w:tentative="1">
+      <w:start w:val="1"/>
+      <w:numFmt w:val="bullet"/>
+      <w:lvlText w:val=""/>
+      <w:lvlJc w:val="left"/>
+      <w:pPr>
+        <w:ind w:left="5040" w:hanging="360"/>
+      </w:pPr>
+      <w:rPr>
+        <w:rFonts w:ascii="Wingdings" w:hAnsi="Wingdings" w:hint="default"/>
+      </w:rPr>
+    </w:lvl>
+    <w:lvl w:ilvl="6" w:tplc="04090001" w:tentative="1">
+      <w:start w:val="1"/>
+      <w:numFmt w:val="bullet"/>
+      <w:lvlText w:val=""/>
+      <w:lvlJc w:val="left"/>
+      <w:pPr>
+        <w:ind w:left="5760" w:hanging="360"/>
+      </w:pPr>
+      <w:rPr>
+        <w:rFonts w:ascii="Symbol" w:hAnsi="Symbol" w:hint="default"/>
+      </w:rPr>
+    </w:lvl>
+    <w:lvl w:ilvl="7" w:tplc="04090003" w:tentative="1">
+      <w:start w:val="1"/>
+      <w:numFmt w:val="bullet"/>
+      <w:lvlText w:val="o"/>
+      <w:lvlJc w:val="left"/>
+      <w:pPr>
+        <w:ind w:left="6480" w:hanging="360"/>
+      </w:pPr>
+      <w:rPr>
+        <w:rFonts w:ascii="Courier New" w:hAnsi="Courier New" w:cs="Courier New" w:hint="default"/>
+      </w:rPr>
+    </w:lvl>
+    <w:lvl w:ilvl="8" w:tplc="04090005" w:tentative="1">
+      <w:start w:val="1"/>
+      <w:numFmt w:val="bullet"/>
+      <w:lvlText w:val=""/>
+      <w:lvlJc w:val="left"/>
+      <w:pPr>
+        <w:ind w:left="7200" w:hanging="360"/>
+      </w:pPr>
+      <w:rPr>
+        <w:rFonts w:ascii="Wingdings" w:hAnsi="Wingdings" w:hint="default"/>
+      </w:rPr>
+    </w:lvl>
+  </w:abstractNum>
+  <w:abstractNum w:abstractNumId="1" w15:restartNumberingAfterBreak="0">
     <w:nsid w:val="45F63CC7"/>
     <w:multiLevelType w:val="hybridMultilevel"/>
     <w:tmpl w:val="9E0CDB9A"/>
@@ -4392,7 +5031,7 @@
       </w:rPr>
     </w:lvl>
   </w:abstractNum>
-  <w:abstractNum w:abstractNumId="1" w15:restartNumberingAfterBreak="0">
+  <w:abstractNum w:abstractNumId="2" w15:restartNumberingAfterBreak="0">
     <w:nsid w:val="7D0336CD"/>
     <w:multiLevelType w:val="hybridMultilevel"/>
     <w:tmpl w:val="3F3EB972"/>
@@ -4506,10 +5145,13 @@
     </w:lvl>
   </w:abstractNum>
   <w:num w:numId="1" w16cid:durableId="1907034018">
-    <w:abstractNumId w:val="0"/>
+    <w:abstractNumId w:val="1"/>
   </w:num>
   <w:num w:numId="2" w16cid:durableId="101808662">
-    <w:abstractNumId w:val="1"/>
+    <w:abstractNumId w:val="2"/>
+  </w:num>
+  <w:num w:numId="3" w16cid:durableId="328364357">
+    <w:abstractNumId w:val="0"/>
   </w:num>
 </w:numbering>
 </file>

</xml_diff>